<commit_message>
Aggiornamento e completamento TestPlan e Test Plan Specification
</commit_message>
<xml_diff>
--- a/Unfinished Workproduct/Test Plan.docx
+++ b/Unfinished Workproduct/Test Plan.docx
@@ -7694,7 +7694,23 @@
           <w:b/>
           <w:bCs/>
         </w:rPr>
-        <w:t>.2 Modifica Prodotto</w:t>
+        <w:t xml:space="preserve">.2 </w:t>
+      </w:r>
+      <w:r>
+        <w:rPr>
+          <w:b/>
+          <w:bCs/>
+        </w:rPr>
+        <w:t>Aggiornamento</w:t>
+      </w:r>
+      <w:bookmarkStart w:id="0" w:name="_GoBack"/>
+      <w:bookmarkEnd w:id="0"/>
+      <w:r>
+        <w:rPr>
+          <w:b/>
+          <w:bCs/>
+        </w:rPr>
+        <w:t xml:space="preserve"> Prodotto</w:t>
       </w:r>
     </w:p>
     <w:p>
@@ -9587,16 +9603,14 @@
       <w:r>
         <w:t xml:space="preserve">per questo caso non è </w:t>
       </w:r>
-      <w:proofErr w:type="gramStart"/>
       <w:r>
         <w:t xml:space="preserve">necessario </w:t>
       </w:r>
       <w:r>
-        <w:t xml:space="preserve"> in</w:t>
-      </w:r>
-      <w:proofErr w:type="gramEnd"/>
-      <w:r>
-        <w:t xml:space="preserve"> quanto non vi s</w:t>
+        <w:t>i</w:t>
+      </w:r>
+      <w:r>
+        <w:t>n quanto non vi s</w:t>
       </w:r>
       <w:r>
         <w:t>ono dati in input da verificare.</w:t>
@@ -9755,15 +9769,7 @@
       </w:r>
       <w:proofErr w:type="spellEnd"/>
       <w:r>
-        <w:t xml:space="preserve"> per questo caso non è </w:t>
-      </w:r>
-      <w:proofErr w:type="gramStart"/>
-      <w:r>
-        <w:t>necessario  in</w:t>
-      </w:r>
-      <w:proofErr w:type="gramEnd"/>
-      <w:r>
-        <w:t xml:space="preserve"> quanto non vi sono dati in input da verificare.</w:t>
+        <w:t xml:space="preserve"> per questo caso non è necessario in quanto non vi sono dati in input da verificare.</w:t>
       </w:r>
     </w:p>
     <w:p>
@@ -9875,15 +9881,7 @@
       </w:r>
       <w:proofErr w:type="spellEnd"/>
       <w:r>
-        <w:t xml:space="preserve"> per questo caso non è </w:t>
-      </w:r>
-      <w:proofErr w:type="gramStart"/>
-      <w:r>
-        <w:t>necessario  in</w:t>
-      </w:r>
-      <w:proofErr w:type="gramEnd"/>
-      <w:r>
-        <w:t xml:space="preserve"> quanto non vi sono dati in input da verificare.</w:t>
+        <w:t xml:space="preserve"> per questo caso non è necessario in quanto non vi sono dati in input da verificare.</w:t>
       </w:r>
     </w:p>
     <w:p>
@@ -9959,26 +9957,16 @@
       </w:r>
       <w:proofErr w:type="spellEnd"/>
       <w:r>
-        <w:t xml:space="preserve"> per questo caso non è </w:t>
-      </w:r>
-      <w:proofErr w:type="gramStart"/>
-      <w:r>
-        <w:t>necessario  in</w:t>
-      </w:r>
-      <w:proofErr w:type="gramEnd"/>
-      <w:r>
-        <w:t xml:space="preserve"> quanto non vi sono dati in input da verificare.</w:t>
-      </w:r>
-    </w:p>
-    <w:p>
-      <w:pPr>
-        <w:rPr>
-          <w:b/>
-          <w:bCs/>
-        </w:rPr>
-      </w:pPr>
-      <w:bookmarkStart w:id="0" w:name="_GoBack"/>
-      <w:bookmarkEnd w:id="0"/>
+        <w:t xml:space="preserve"> per questo caso non è necessario in quanto non vi sono dati in input da verificare.</w:t>
+      </w:r>
+    </w:p>
+    <w:p>
+      <w:pPr>
+        <w:rPr>
+          <w:b/>
+          <w:bCs/>
+        </w:rPr>
+      </w:pPr>
     </w:p>
     <w:p>
       <w:pPr>
@@ -13508,7 +13496,7 @@
 </file>
 
 <file path=customXml/itemProps1.xml><?xml version="1.0" encoding="utf-8"?>
-<ds:datastoreItem xmlns:ds="http://schemas.openxmlformats.org/officeDocument/2006/customXml" ds:itemID="{9DF2D865-22DC-467F-950A-6F147FC4F823}">
+<ds:datastoreItem xmlns:ds="http://schemas.openxmlformats.org/officeDocument/2006/customXml" ds:itemID="{A45B6757-EE55-4CED-B97B-0992C23B3410}">
   <ds:schemaRefs>
     <ds:schemaRef ds:uri="http://schemas.openxmlformats.org/officeDocument/2006/bibliography"/>
   </ds:schemaRefs>

</xml_diff>